<commit_message>
Main changes in the word document
</commit_message>
<xml_diff>
--- a/Docs/Observaciones-Lab 7.docx
+++ b/Docs/Observaciones-Lab 7.docx
@@ -4,7 +4,7 @@
   <w:body>
     <w:p>
       <w:pPr>
-        <w:pStyle w:val="Title"/>
+        <w:pStyle w:val="Ttulo"/>
         <w:jc w:val="center"/>
         <w:rPr>
           <w:b/>
@@ -46,15 +46,13 @@
         </w:rPr>
         <w:t xml:space="preserve">1 Cod </w:t>
       </w:r>
-      <w:proofErr w:type="spellStart"/>
       <w:r>
         <w:rPr>
           <w:noProof w:val="0"/>
           <w:lang w:val="es-CO"/>
         </w:rPr>
-        <w:t>XXXX</w:t>
-      </w:r>
-      <w:proofErr w:type="spellEnd"/>
+        <w:t>202013610</w:t>
+      </w:r>
     </w:p>
     <w:p>
       <w:pPr>
@@ -79,15 +77,13 @@
         </w:rPr>
         <w:t xml:space="preserve">2 Cod </w:t>
       </w:r>
-      <w:proofErr w:type="spellStart"/>
       <w:r>
         <w:rPr>
           <w:noProof w:val="0"/>
           <w:lang w:val="es-CO"/>
         </w:rPr>
-        <w:t>XXXX</w:t>
-      </w:r>
-      <w:proofErr w:type="spellEnd"/>
+        <w:t>202020706</w:t>
+      </w:r>
     </w:p>
     <w:p>
       <w:pPr>
@@ -111,7 +107,7 @@
     </w:p>
     <w:tbl>
       <w:tblPr>
-        <w:tblStyle w:val="GridTable2"/>
+        <w:tblStyle w:val="Tabladecuadrcula2"/>
         <w:tblW w:w="3694" w:type="pct"/>
         <w:jc w:val="center"/>
         <w:tblLook w:val="04A0" w:firstRow="1" w:lastRow="0" w:firstColumn="1" w:lastColumn="0" w:noHBand="0" w:noVBand="1"/>
@@ -241,9 +237,15 @@
               <w:rPr>
                 <w:rFonts w:ascii="Dax-Regular" w:hAnsi="Dax-Regular"/>
                 <w:noProof w:val="0"/>
-                <w:lang w:val="es-CO"/>
-              </w:rPr>
-            </w:pPr>
+              </w:rPr>
+            </w:pPr>
+            <w:r>
+              <w:rPr>
+                <w:rFonts w:ascii="Dax-Regular" w:hAnsi="Dax-Regular"/>
+                <w:noProof w:val="0"/>
+              </w:rPr>
+              <w:t>Intel(R)Core(TM) i7-8750H CPU @ 2.20GHz   2.20 GHz</w:t>
+            </w:r>
           </w:p>
         </w:tc>
         <w:tc>
@@ -257,9 +259,15 @@
               <w:rPr>
                 <w:rFonts w:ascii="Dax-Regular" w:hAnsi="Dax-Regular"/>
                 <w:noProof w:val="0"/>
-                <w:lang w:val="es-CO"/>
-              </w:rPr>
-            </w:pPr>
+              </w:rPr>
+            </w:pPr>
+            <w:r>
+              <w:rPr>
+                <w:rFonts w:ascii="Dax-Regular" w:hAnsi="Dax-Regular"/>
+                <w:noProof w:val="0"/>
+              </w:rPr>
+              <w:t>Intel(R)Core(TM) i7-10750H CPU @ 2.60GHz   2.59 GHz</w:t>
+            </w:r>
           </w:p>
         </w:tc>
       </w:tr>
@@ -305,6 +313,14 @@
                 <w:lang w:val="es-CO"/>
               </w:rPr>
             </w:pPr>
+            <w:r>
+              <w:rPr>
+                <w:rFonts w:ascii="Dax-Regular" w:hAnsi="Dax-Regular"/>
+                <w:noProof w:val="0"/>
+                <w:lang w:val="es-CO"/>
+              </w:rPr>
+              <w:t>16.0 GB 2666 Mhz</w:t>
+            </w:r>
           </w:p>
         </w:tc>
         <w:tc>
@@ -321,6 +337,14 @@
                 <w:lang w:val="es-CO"/>
               </w:rPr>
             </w:pPr>
+            <w:r>
+              <w:rPr>
+                <w:rFonts w:ascii="Dax-Regular" w:hAnsi="Dax-Regular"/>
+                <w:noProof w:val="0"/>
+                <w:lang w:val="es-CO"/>
+              </w:rPr>
+              <w:t>16.0 GB 2666 Mhz</w:t>
+            </w:r>
           </w:p>
         </w:tc>
       </w:tr>
@@ -367,6 +391,14 @@
                 <w:lang w:val="es-CO"/>
               </w:rPr>
             </w:pPr>
+            <w:r>
+              <w:rPr>
+                <w:rFonts w:ascii="Dax-Regular" w:hAnsi="Dax-Regular"/>
+                <w:noProof w:val="0"/>
+                <w:lang w:val="es-CO"/>
+              </w:rPr>
+              <w:t>Windows 10 Home - 64bits</w:t>
+            </w:r>
           </w:p>
         </w:tc>
         <w:tc>
@@ -384,13 +416,21 @@
                 <w:lang w:val="es-CO"/>
               </w:rPr>
             </w:pPr>
+            <w:r>
+              <w:rPr>
+                <w:rFonts w:ascii="Dax-Regular" w:hAnsi="Dax-Regular"/>
+                <w:noProof w:val="0"/>
+                <w:lang w:val="es-CO"/>
+              </w:rPr>
+              <w:t>Windows 10 Home - 64bits</w:t>
+            </w:r>
           </w:p>
         </w:tc>
       </w:tr>
     </w:tbl>
     <w:p>
       <w:pPr>
-        <w:pStyle w:val="Caption"/>
+        <w:pStyle w:val="Descripcin"/>
         <w:jc w:val="center"/>
         <w:rPr>
           <w:lang w:val="es-CO"/>
@@ -444,7 +484,7 @@
     </w:p>
     <w:p>
       <w:pPr>
-        <w:pStyle w:val="Heading1"/>
+        <w:pStyle w:val="Ttulo1"/>
         <w:rPr>
           <w:b/>
           <w:bCs/>
@@ -464,7 +504,7 @@
     </w:p>
     <w:p>
       <w:pPr>
-        <w:pStyle w:val="Heading2"/>
+        <w:pStyle w:val="Ttulo2"/>
         <w:rPr>
           <w:b/>
           <w:bCs/>
@@ -538,35 +578,7 @@
                 <w:color w:val="000000"/>
                 <w:u w:val="single"/>
               </w:rPr>
-              <w:t xml:space="preserve">Carga de </w:t>
-            </w:r>
-            <w:proofErr w:type="spellStart"/>
-            <w:r>
-              <w:rPr>
-                <w:rFonts w:ascii="Calibri" w:eastAsia="Times New Roman" w:hAnsi="Calibri" w:cs="Calibri"/>
-                <w:b/>
-                <w:bCs/>
-                <w:i/>
-                <w:iCs/>
-                <w:noProof w:val="0"/>
-                <w:color w:val="000000"/>
-                <w:u w:val="single"/>
-              </w:rPr>
-              <w:t>Catálogo</w:t>
-            </w:r>
-            <w:proofErr w:type="spellEnd"/>
-            <w:r>
-              <w:rPr>
-                <w:rFonts w:ascii="Calibri" w:eastAsia="Times New Roman" w:hAnsi="Calibri" w:cs="Calibri"/>
-                <w:b/>
-                <w:bCs/>
-                <w:i/>
-                <w:iCs/>
-                <w:noProof w:val="0"/>
-                <w:color w:val="000000"/>
-                <w:u w:val="single"/>
-              </w:rPr>
-              <w:t xml:space="preserve"> PROBING</w:t>
+              <w:t>Carga de Catálogo PROBING</w:t>
             </w:r>
           </w:p>
         </w:tc>
@@ -637,7 +649,6 @@
                 <w:color w:val="000000"/>
               </w:rPr>
             </w:pPr>
-            <w:proofErr w:type="spellStart"/>
             <w:r>
               <w:rPr>
                 <w:rFonts w:ascii="Calibri" w:eastAsia="Times New Roman" w:hAnsi="Calibri" w:cs="Calibri"/>
@@ -646,40 +657,7 @@
                 <w:noProof w:val="0"/>
                 <w:color w:val="000000"/>
               </w:rPr>
-              <w:t>Consumo</w:t>
-            </w:r>
-            <w:proofErr w:type="spellEnd"/>
-            <w:r>
-              <w:rPr>
-                <w:rFonts w:ascii="Calibri" w:eastAsia="Times New Roman" w:hAnsi="Calibri" w:cs="Calibri"/>
-                <w:b/>
-                <w:bCs/>
-                <w:noProof w:val="0"/>
-                <w:color w:val="000000"/>
-              </w:rPr>
-              <w:t xml:space="preserve"> de </w:t>
-            </w:r>
-            <w:proofErr w:type="spellStart"/>
-            <w:r>
-              <w:rPr>
-                <w:rFonts w:ascii="Calibri" w:eastAsia="Times New Roman" w:hAnsi="Calibri" w:cs="Calibri"/>
-                <w:b/>
-                <w:bCs/>
-                <w:noProof w:val="0"/>
-                <w:color w:val="000000"/>
-              </w:rPr>
-              <w:t>Datos</w:t>
-            </w:r>
-            <w:proofErr w:type="spellEnd"/>
-            <w:r>
-              <w:rPr>
-                <w:rFonts w:ascii="Calibri" w:eastAsia="Times New Roman" w:hAnsi="Calibri" w:cs="Calibri"/>
-                <w:b/>
-                <w:bCs/>
-                <w:noProof w:val="0"/>
-                <w:color w:val="000000"/>
-              </w:rPr>
-              <w:t xml:space="preserve"> [kB]</w:t>
+              <w:t>Consumo de Datos [kB]</w:t>
             </w:r>
           </w:p>
         </w:tc>
@@ -708,7 +686,6 @@
                 <w:color w:val="000000"/>
               </w:rPr>
             </w:pPr>
-            <w:proofErr w:type="spellStart"/>
             <w:r>
               <w:rPr>
                 <w:rFonts w:ascii="Calibri" w:eastAsia="Times New Roman" w:hAnsi="Calibri" w:cs="Calibri"/>
@@ -717,40 +694,7 @@
                 <w:noProof w:val="0"/>
                 <w:color w:val="000000"/>
               </w:rPr>
-              <w:t>Tiempo</w:t>
-            </w:r>
-            <w:proofErr w:type="spellEnd"/>
-            <w:r>
-              <w:rPr>
-                <w:rFonts w:ascii="Calibri" w:eastAsia="Times New Roman" w:hAnsi="Calibri" w:cs="Calibri"/>
-                <w:b/>
-                <w:bCs/>
-                <w:noProof w:val="0"/>
-                <w:color w:val="000000"/>
-              </w:rPr>
-              <w:t xml:space="preserve"> de </w:t>
-            </w:r>
-            <w:proofErr w:type="spellStart"/>
-            <w:r>
-              <w:rPr>
-                <w:rFonts w:ascii="Calibri" w:eastAsia="Times New Roman" w:hAnsi="Calibri" w:cs="Calibri"/>
-                <w:b/>
-                <w:bCs/>
-                <w:noProof w:val="0"/>
-                <w:color w:val="000000"/>
-              </w:rPr>
-              <w:t>Ejecución</w:t>
-            </w:r>
-            <w:proofErr w:type="spellEnd"/>
-            <w:r>
-              <w:rPr>
-                <w:rFonts w:ascii="Calibri" w:eastAsia="Times New Roman" w:hAnsi="Calibri" w:cs="Calibri"/>
-                <w:b/>
-                <w:bCs/>
-                <w:noProof w:val="0"/>
-                <w:color w:val="000000"/>
-              </w:rPr>
-              <w:t xml:space="preserve"> [ms]</w:t>
+              <w:t>Tiempo de Ejecución [ms]</w:t>
             </w:r>
           </w:p>
         </w:tc>
@@ -1016,7 +960,7 @@
     </w:tbl>
     <w:p>
       <w:pPr>
-        <w:pStyle w:val="Caption"/>
+        <w:pStyle w:val="Descripcin"/>
         <w:jc w:val="center"/>
         <w:rPr>
           <w:lang w:val="es-419"/>
@@ -1147,35 +1091,7 @@
                 <w:color w:val="000000"/>
                 <w:u w:val="single"/>
               </w:rPr>
-              <w:t xml:space="preserve">Carga de </w:t>
-            </w:r>
-            <w:proofErr w:type="spellStart"/>
-            <w:r>
-              <w:rPr>
-                <w:rFonts w:ascii="Calibri" w:eastAsia="Times New Roman" w:hAnsi="Calibri" w:cs="Calibri"/>
-                <w:b/>
-                <w:bCs/>
-                <w:i/>
-                <w:iCs/>
-                <w:noProof w:val="0"/>
-                <w:color w:val="000000"/>
-                <w:u w:val="single"/>
-              </w:rPr>
-              <w:t>Catálogo</w:t>
-            </w:r>
-            <w:proofErr w:type="spellEnd"/>
-            <w:r>
-              <w:rPr>
-                <w:rFonts w:ascii="Calibri" w:eastAsia="Times New Roman" w:hAnsi="Calibri" w:cs="Calibri"/>
-                <w:b/>
-                <w:bCs/>
-                <w:i/>
-                <w:iCs/>
-                <w:noProof w:val="0"/>
-                <w:color w:val="000000"/>
-                <w:u w:val="single"/>
-              </w:rPr>
-              <w:t xml:space="preserve"> CHAINING</w:t>
+              <w:t>Carga de Catálogo CHAINING</w:t>
             </w:r>
           </w:p>
         </w:tc>
@@ -1246,7 +1162,6 @@
                 <w:color w:val="000000"/>
               </w:rPr>
             </w:pPr>
-            <w:proofErr w:type="spellStart"/>
             <w:r>
               <w:rPr>
                 <w:rFonts w:ascii="Calibri" w:eastAsia="Times New Roman" w:hAnsi="Calibri" w:cs="Calibri"/>
@@ -1255,40 +1170,7 @@
                 <w:noProof w:val="0"/>
                 <w:color w:val="000000"/>
               </w:rPr>
-              <w:t>Consumo</w:t>
-            </w:r>
-            <w:proofErr w:type="spellEnd"/>
-            <w:r>
-              <w:rPr>
-                <w:rFonts w:ascii="Calibri" w:eastAsia="Times New Roman" w:hAnsi="Calibri" w:cs="Calibri"/>
-                <w:b/>
-                <w:bCs/>
-                <w:noProof w:val="0"/>
-                <w:color w:val="000000"/>
-              </w:rPr>
-              <w:t xml:space="preserve"> de </w:t>
-            </w:r>
-            <w:proofErr w:type="spellStart"/>
-            <w:r>
-              <w:rPr>
-                <w:rFonts w:ascii="Calibri" w:eastAsia="Times New Roman" w:hAnsi="Calibri" w:cs="Calibri"/>
-                <w:b/>
-                <w:bCs/>
-                <w:noProof w:val="0"/>
-                <w:color w:val="000000"/>
-              </w:rPr>
-              <w:t>Datos</w:t>
-            </w:r>
-            <w:proofErr w:type="spellEnd"/>
-            <w:r>
-              <w:rPr>
-                <w:rFonts w:ascii="Calibri" w:eastAsia="Times New Roman" w:hAnsi="Calibri" w:cs="Calibri"/>
-                <w:b/>
-                <w:bCs/>
-                <w:noProof w:val="0"/>
-                <w:color w:val="000000"/>
-              </w:rPr>
-              <w:t xml:space="preserve"> [kB]</w:t>
+              <w:t>Consumo de Datos [kB]</w:t>
             </w:r>
           </w:p>
         </w:tc>
@@ -1317,7 +1199,6 @@
                 <w:color w:val="000000"/>
               </w:rPr>
             </w:pPr>
-            <w:proofErr w:type="spellStart"/>
             <w:r>
               <w:rPr>
                 <w:rFonts w:ascii="Calibri" w:eastAsia="Times New Roman" w:hAnsi="Calibri" w:cs="Calibri"/>
@@ -1326,40 +1207,7 @@
                 <w:noProof w:val="0"/>
                 <w:color w:val="000000"/>
               </w:rPr>
-              <w:t>Tiempo</w:t>
-            </w:r>
-            <w:proofErr w:type="spellEnd"/>
-            <w:r>
-              <w:rPr>
-                <w:rFonts w:ascii="Calibri" w:eastAsia="Times New Roman" w:hAnsi="Calibri" w:cs="Calibri"/>
-                <w:b/>
-                <w:bCs/>
-                <w:noProof w:val="0"/>
-                <w:color w:val="000000"/>
-              </w:rPr>
-              <w:t xml:space="preserve"> de </w:t>
-            </w:r>
-            <w:proofErr w:type="spellStart"/>
-            <w:r>
-              <w:rPr>
-                <w:rFonts w:ascii="Calibri" w:eastAsia="Times New Roman" w:hAnsi="Calibri" w:cs="Calibri"/>
-                <w:b/>
-                <w:bCs/>
-                <w:noProof w:val="0"/>
-                <w:color w:val="000000"/>
-              </w:rPr>
-              <w:t>Ejecución</w:t>
-            </w:r>
-            <w:proofErr w:type="spellEnd"/>
-            <w:r>
-              <w:rPr>
-                <w:rFonts w:ascii="Calibri" w:eastAsia="Times New Roman" w:hAnsi="Calibri" w:cs="Calibri"/>
-                <w:b/>
-                <w:bCs/>
-                <w:noProof w:val="0"/>
-                <w:color w:val="000000"/>
-              </w:rPr>
-              <w:t xml:space="preserve"> [ms]</w:t>
+              <w:t>Tiempo de Ejecución [ms]</w:t>
             </w:r>
           </w:p>
         </w:tc>
@@ -1625,7 +1473,7 @@
     </w:tbl>
     <w:p>
       <w:pPr>
-        <w:pStyle w:val="Caption"/>
+        <w:pStyle w:val="Descripcin"/>
         <w:jc w:val="center"/>
         <w:rPr>
           <w:lang w:val="es-CO"/>
@@ -1702,7 +1550,7 @@
     </w:p>
     <w:p>
       <w:pPr>
-        <w:pStyle w:val="Heading2"/>
+        <w:pStyle w:val="Ttulo2"/>
         <w:rPr>
           <w:b/>
           <w:bCs/>
@@ -1775,7 +1623,7 @@
     </w:p>
     <w:p>
       <w:pPr>
-        <w:pStyle w:val="ListParagraph"/>
+        <w:pStyle w:val="Prrafodelista"/>
         <w:numPr>
           <w:ilvl w:val="0"/>
           <w:numId w:val="10"/>
@@ -1811,7 +1659,7 @@
     </w:p>
     <w:p>
       <w:pPr>
-        <w:pStyle w:val="Heading1"/>
+        <w:pStyle w:val="Ttulo1"/>
         <w:rPr>
           <w:b/>
           <w:bCs/>
@@ -1831,7 +1679,7 @@
     </w:p>
     <w:p>
       <w:pPr>
-        <w:pStyle w:val="Heading2"/>
+        <w:pStyle w:val="Ttulo2"/>
         <w:rPr>
           <w:b/>
           <w:bCs/>
@@ -1904,35 +1752,7 @@
                 <w:color w:val="000000"/>
                 <w:u w:val="single"/>
               </w:rPr>
-              <w:t xml:space="preserve">Carga de </w:t>
-            </w:r>
-            <w:proofErr w:type="spellStart"/>
-            <w:r>
-              <w:rPr>
-                <w:rFonts w:ascii="Calibri" w:eastAsia="Times New Roman" w:hAnsi="Calibri" w:cs="Calibri"/>
-                <w:b/>
-                <w:bCs/>
-                <w:i/>
-                <w:iCs/>
-                <w:noProof w:val="0"/>
-                <w:color w:val="000000"/>
-                <w:u w:val="single"/>
-              </w:rPr>
-              <w:t>Catálogo</w:t>
-            </w:r>
-            <w:proofErr w:type="spellEnd"/>
-            <w:r>
-              <w:rPr>
-                <w:rFonts w:ascii="Calibri" w:eastAsia="Times New Roman" w:hAnsi="Calibri" w:cs="Calibri"/>
-                <w:b/>
-                <w:bCs/>
-                <w:i/>
-                <w:iCs/>
-                <w:noProof w:val="0"/>
-                <w:color w:val="000000"/>
-                <w:u w:val="single"/>
-              </w:rPr>
-              <w:t xml:space="preserve"> PROBING</w:t>
+              <w:t>Carga de Catálogo PROBING</w:t>
             </w:r>
           </w:p>
         </w:tc>
@@ -2011,7 +1831,6 @@
                 <w:color w:val="000000"/>
               </w:rPr>
             </w:pPr>
-            <w:proofErr w:type="spellStart"/>
             <w:r>
               <w:rPr>
                 <w:rFonts w:ascii="Calibri" w:eastAsia="Times New Roman" w:hAnsi="Calibri" w:cs="Calibri"/>
@@ -2020,40 +1839,7 @@
                 <w:noProof w:val="0"/>
                 <w:color w:val="000000"/>
               </w:rPr>
-              <w:t>Consumo</w:t>
-            </w:r>
-            <w:proofErr w:type="spellEnd"/>
-            <w:r>
-              <w:rPr>
-                <w:rFonts w:ascii="Calibri" w:eastAsia="Times New Roman" w:hAnsi="Calibri" w:cs="Calibri"/>
-                <w:b/>
-                <w:bCs/>
-                <w:noProof w:val="0"/>
-                <w:color w:val="000000"/>
-              </w:rPr>
-              <w:t xml:space="preserve"> de </w:t>
-            </w:r>
-            <w:proofErr w:type="spellStart"/>
-            <w:r>
-              <w:rPr>
-                <w:rFonts w:ascii="Calibri" w:eastAsia="Times New Roman" w:hAnsi="Calibri" w:cs="Calibri"/>
-                <w:b/>
-                <w:bCs/>
-                <w:noProof w:val="0"/>
-                <w:color w:val="000000"/>
-              </w:rPr>
-              <w:t>Datos</w:t>
-            </w:r>
-            <w:proofErr w:type="spellEnd"/>
-            <w:r>
-              <w:rPr>
-                <w:rFonts w:ascii="Calibri" w:eastAsia="Times New Roman" w:hAnsi="Calibri" w:cs="Calibri"/>
-                <w:b/>
-                <w:bCs/>
-                <w:noProof w:val="0"/>
-                <w:color w:val="000000"/>
-              </w:rPr>
-              <w:t xml:space="preserve"> [kB]</w:t>
+              <w:t>Consumo de Datos [kB]</w:t>
             </w:r>
           </w:p>
         </w:tc>
@@ -2082,7 +1868,6 @@
                 <w:color w:val="000000"/>
               </w:rPr>
             </w:pPr>
-            <w:proofErr w:type="spellStart"/>
             <w:r>
               <w:rPr>
                 <w:rFonts w:ascii="Calibri" w:eastAsia="Times New Roman" w:hAnsi="Calibri" w:cs="Calibri"/>
@@ -2091,40 +1876,7 @@
                 <w:noProof w:val="0"/>
                 <w:color w:val="000000"/>
               </w:rPr>
-              <w:t>Tiempo</w:t>
-            </w:r>
-            <w:proofErr w:type="spellEnd"/>
-            <w:r>
-              <w:rPr>
-                <w:rFonts w:ascii="Calibri" w:eastAsia="Times New Roman" w:hAnsi="Calibri" w:cs="Calibri"/>
-                <w:b/>
-                <w:bCs/>
-                <w:noProof w:val="0"/>
-                <w:color w:val="000000"/>
-              </w:rPr>
-              <w:t xml:space="preserve"> de </w:t>
-            </w:r>
-            <w:proofErr w:type="spellStart"/>
-            <w:r>
-              <w:rPr>
-                <w:rFonts w:ascii="Calibri" w:eastAsia="Times New Roman" w:hAnsi="Calibri" w:cs="Calibri"/>
-                <w:b/>
-                <w:bCs/>
-                <w:noProof w:val="0"/>
-                <w:color w:val="000000"/>
-              </w:rPr>
-              <w:t>Ejecución</w:t>
-            </w:r>
-            <w:proofErr w:type="spellEnd"/>
-            <w:r>
-              <w:rPr>
-                <w:rFonts w:ascii="Calibri" w:eastAsia="Times New Roman" w:hAnsi="Calibri" w:cs="Calibri"/>
-                <w:b/>
-                <w:bCs/>
-                <w:noProof w:val="0"/>
-                <w:color w:val="000000"/>
-              </w:rPr>
-              <w:t xml:space="preserve"> [ms]</w:t>
+              <w:t>Tiempo de Ejecución [ms]</w:t>
             </w:r>
           </w:p>
         </w:tc>
@@ -2390,7 +2142,7 @@
     </w:tbl>
     <w:p>
       <w:pPr>
-        <w:pStyle w:val="Caption"/>
+        <w:pStyle w:val="Descripcin"/>
         <w:jc w:val="center"/>
         <w:rPr>
           <w:lang w:val="es-419"/>
@@ -2400,6 +2152,7 @@
         <w:rPr>
           <w:lang w:val="es-CO"/>
         </w:rPr>
+        <w:lastRenderedPageBreak/>
         <w:t xml:space="preserve">Tabla </w:t>
       </w:r>
       <w:r>
@@ -2531,35 +2284,7 @@
                 <w:color w:val="000000"/>
                 <w:u w:val="single"/>
               </w:rPr>
-              <w:t xml:space="preserve">Carga de </w:t>
-            </w:r>
-            <w:proofErr w:type="spellStart"/>
-            <w:r>
-              <w:rPr>
-                <w:rFonts w:ascii="Calibri" w:eastAsia="Times New Roman" w:hAnsi="Calibri" w:cs="Calibri"/>
-                <w:b/>
-                <w:bCs/>
-                <w:i/>
-                <w:iCs/>
-                <w:noProof w:val="0"/>
-                <w:color w:val="000000"/>
-                <w:u w:val="single"/>
-              </w:rPr>
-              <w:t>Catálogo</w:t>
-            </w:r>
-            <w:proofErr w:type="spellEnd"/>
-            <w:r>
-              <w:rPr>
-                <w:rFonts w:ascii="Calibri" w:eastAsia="Times New Roman" w:hAnsi="Calibri" w:cs="Calibri"/>
-                <w:b/>
-                <w:bCs/>
-                <w:i/>
-                <w:iCs/>
-                <w:noProof w:val="0"/>
-                <w:color w:val="000000"/>
-                <w:u w:val="single"/>
-              </w:rPr>
-              <w:t xml:space="preserve"> CHAINING</w:t>
+              <w:t>Carga de Catálogo CHAINING</w:t>
             </w:r>
           </w:p>
         </w:tc>
@@ -2601,7 +2326,6 @@
                 <w:noProof w:val="0"/>
                 <w:color w:val="000000"/>
               </w:rPr>
-              <w:lastRenderedPageBreak/>
               <w:t>Factor de Carga (CHAINING)</w:t>
             </w:r>
           </w:p>
@@ -2631,7 +2355,6 @@
                 <w:color w:val="000000"/>
               </w:rPr>
             </w:pPr>
-            <w:proofErr w:type="spellStart"/>
             <w:r>
               <w:rPr>
                 <w:rFonts w:ascii="Calibri" w:eastAsia="Times New Roman" w:hAnsi="Calibri" w:cs="Calibri"/>
@@ -2640,40 +2363,7 @@
                 <w:noProof w:val="0"/>
                 <w:color w:val="000000"/>
               </w:rPr>
-              <w:t>Consumo</w:t>
-            </w:r>
-            <w:proofErr w:type="spellEnd"/>
-            <w:r>
-              <w:rPr>
-                <w:rFonts w:ascii="Calibri" w:eastAsia="Times New Roman" w:hAnsi="Calibri" w:cs="Calibri"/>
-                <w:b/>
-                <w:bCs/>
-                <w:noProof w:val="0"/>
-                <w:color w:val="000000"/>
-              </w:rPr>
-              <w:t xml:space="preserve"> de </w:t>
-            </w:r>
-            <w:proofErr w:type="spellStart"/>
-            <w:r>
-              <w:rPr>
-                <w:rFonts w:ascii="Calibri" w:eastAsia="Times New Roman" w:hAnsi="Calibri" w:cs="Calibri"/>
-                <w:b/>
-                <w:bCs/>
-                <w:noProof w:val="0"/>
-                <w:color w:val="000000"/>
-              </w:rPr>
-              <w:t>Datos</w:t>
-            </w:r>
-            <w:proofErr w:type="spellEnd"/>
-            <w:r>
-              <w:rPr>
-                <w:rFonts w:ascii="Calibri" w:eastAsia="Times New Roman" w:hAnsi="Calibri" w:cs="Calibri"/>
-                <w:b/>
-                <w:bCs/>
-                <w:noProof w:val="0"/>
-                <w:color w:val="000000"/>
-              </w:rPr>
-              <w:t xml:space="preserve"> [kB]</w:t>
+              <w:t>Consumo de Datos [kB]</w:t>
             </w:r>
           </w:p>
         </w:tc>
@@ -2702,7 +2392,6 @@
                 <w:color w:val="000000"/>
               </w:rPr>
             </w:pPr>
-            <w:proofErr w:type="spellStart"/>
             <w:r>
               <w:rPr>
                 <w:rFonts w:ascii="Calibri" w:eastAsia="Times New Roman" w:hAnsi="Calibri" w:cs="Calibri"/>
@@ -2711,40 +2400,7 @@
                 <w:noProof w:val="0"/>
                 <w:color w:val="000000"/>
               </w:rPr>
-              <w:t>Tiempo</w:t>
-            </w:r>
-            <w:proofErr w:type="spellEnd"/>
-            <w:r>
-              <w:rPr>
-                <w:rFonts w:ascii="Calibri" w:eastAsia="Times New Roman" w:hAnsi="Calibri" w:cs="Calibri"/>
-                <w:b/>
-                <w:bCs/>
-                <w:noProof w:val="0"/>
-                <w:color w:val="000000"/>
-              </w:rPr>
-              <w:t xml:space="preserve"> de </w:t>
-            </w:r>
-            <w:proofErr w:type="spellStart"/>
-            <w:r>
-              <w:rPr>
-                <w:rFonts w:ascii="Calibri" w:eastAsia="Times New Roman" w:hAnsi="Calibri" w:cs="Calibri"/>
-                <w:b/>
-                <w:bCs/>
-                <w:noProof w:val="0"/>
-                <w:color w:val="000000"/>
-              </w:rPr>
-              <w:t>Ejecución</w:t>
-            </w:r>
-            <w:proofErr w:type="spellEnd"/>
-            <w:r>
-              <w:rPr>
-                <w:rFonts w:ascii="Calibri" w:eastAsia="Times New Roman" w:hAnsi="Calibri" w:cs="Calibri"/>
-                <w:b/>
-                <w:bCs/>
-                <w:noProof w:val="0"/>
-                <w:color w:val="000000"/>
-              </w:rPr>
-              <w:t xml:space="preserve"> [ms]</w:t>
+              <w:t>Tiempo de Ejecución [ms]</w:t>
             </w:r>
           </w:p>
         </w:tc>
@@ -3010,7 +2666,7 @@
     </w:tbl>
     <w:p>
       <w:pPr>
-        <w:pStyle w:val="Caption"/>
+        <w:pStyle w:val="Descripcin"/>
         <w:jc w:val="center"/>
         <w:rPr>
           <w:lang w:val="es-CO"/>
@@ -3098,7 +2754,7 @@
     </w:p>
     <w:p>
       <w:pPr>
-        <w:pStyle w:val="Heading2"/>
+        <w:pStyle w:val="Ttulo2"/>
         <w:rPr>
           <w:b/>
           <w:bCs/>
@@ -3183,7 +2839,7 @@
     </w:p>
     <w:p>
       <w:pPr>
-        <w:pStyle w:val="ListParagraph"/>
+        <w:pStyle w:val="Prrafodelista"/>
         <w:numPr>
           <w:ilvl w:val="0"/>
           <w:numId w:val="9"/>
@@ -3205,7 +2861,7 @@
     </w:p>
     <w:p>
       <w:pPr>
-        <w:pStyle w:val="Heading1"/>
+        <w:pStyle w:val="Ttulo1"/>
         <w:rPr>
           <w:b/>
           <w:bCs/>
@@ -3225,7 +2881,7 @@
     </w:p>
     <w:p>
       <w:pPr>
-        <w:pStyle w:val="ListParagraph"/>
+        <w:pStyle w:val="Prrafodelista"/>
         <w:numPr>
           <w:ilvl w:val="0"/>
           <w:numId w:val="8"/>
@@ -3236,7 +2892,6 @@
           <w:lang w:val="es-419"/>
         </w:rPr>
       </w:pPr>
-      <w:proofErr w:type="gramStart"/>
       <w:r>
         <w:rPr>
           <w:rFonts w:ascii="Dax-Regular" w:hAnsi="Dax-Regular"/>
@@ -3265,43 +2920,34 @@
           <w:bCs/>
           <w:lang w:val="es-419"/>
         </w:rPr>
-        <w:t>time.</w:t>
-      </w:r>
-      <w:proofErr w:type="gramEnd"/>
+        <w:t>time.perf_counter()</w:t>
+      </w:r>
+      <w:r>
+        <w:rPr>
+          <w:rFonts w:ascii="Dax-Regular" w:hAnsi="Dax-Regular"/>
+          <w:lang w:val="es-419"/>
+        </w:rPr>
+        <w:t xml:space="preserve"> en ves de la previamente conocida </w:t>
+      </w:r>
       <w:r>
         <w:rPr>
           <w:b/>
           <w:bCs/>
           <w:lang w:val="es-419"/>
         </w:rPr>
-        <w:t>perf_counter()</w:t>
+        <w:t>time.process_time()</w:t>
       </w:r>
       <w:r>
         <w:rPr>
           <w:rFonts w:ascii="Dax-Regular" w:hAnsi="Dax-Regular"/>
           <w:lang w:val="es-419"/>
         </w:rPr>
-        <w:t xml:space="preserve"> en ves de la previamente conocida </w:t>
-      </w:r>
-      <w:r>
-        <w:rPr>
-          <w:b/>
-          <w:bCs/>
-          <w:lang w:val="es-419"/>
-        </w:rPr>
-        <w:t>time.process_time()</w:t>
-      </w:r>
-      <w:r>
-        <w:rPr>
-          <w:rFonts w:ascii="Dax-Regular" w:hAnsi="Dax-Regular"/>
-          <w:lang w:val="es-419"/>
-        </w:rPr>
         <w:t>?</w:t>
       </w:r>
     </w:p>
     <w:p>
       <w:pPr>
-        <w:pStyle w:val="ListParagraph"/>
+        <w:pStyle w:val="Prrafodelista"/>
         <w:spacing w:after="0"/>
         <w:jc w:val="both"/>
         <w:rPr>
@@ -3311,7 +2957,7 @@
     </w:p>
     <w:p>
       <w:pPr>
-        <w:pStyle w:val="ListParagraph"/>
+        <w:pStyle w:val="Prrafodelista"/>
         <w:numPr>
           <w:ilvl w:val="0"/>
           <w:numId w:val="8"/>
@@ -3377,7 +3023,7 @@
     </w:p>
     <w:p>
       <w:pPr>
-        <w:pStyle w:val="ListParagraph"/>
+        <w:pStyle w:val="Prrafodelista"/>
         <w:spacing w:after="0"/>
         <w:jc w:val="both"/>
         <w:rPr>
@@ -3387,7 +3033,7 @@
     </w:p>
     <w:p>
       <w:pPr>
-        <w:pStyle w:val="ListParagraph"/>
+        <w:pStyle w:val="Prrafodelista"/>
         <w:numPr>
           <w:ilvl w:val="0"/>
           <w:numId w:val="8"/>
@@ -3424,7 +3070,7 @@
     </w:p>
     <w:p>
       <w:pPr>
-        <w:pStyle w:val="ListParagraph"/>
+        <w:pStyle w:val="Prrafodelista"/>
         <w:spacing w:after="0"/>
         <w:jc w:val="both"/>
         <w:rPr>
@@ -3434,7 +3080,7 @@
     </w:p>
     <w:p>
       <w:pPr>
-        <w:pStyle w:val="ListParagraph"/>
+        <w:pStyle w:val="Prrafodelista"/>
         <w:numPr>
           <w:ilvl w:val="0"/>
           <w:numId w:val="8"/>
@@ -3480,7 +3126,7 @@
     </w:p>
     <w:p>
       <w:pPr>
-        <w:pStyle w:val="ListParagraph"/>
+        <w:pStyle w:val="Prrafodelista"/>
         <w:numPr>
           <w:ilvl w:val="0"/>
           <w:numId w:val="8"/>
@@ -3526,7 +3172,7 @@
     </w:p>
     <w:p>
       <w:pPr>
-        <w:pStyle w:val="ListParagraph"/>
+        <w:pStyle w:val="Prrafodelista"/>
         <w:numPr>
           <w:ilvl w:val="0"/>
           <w:numId w:val="8"/>
@@ -3563,7 +3209,7 @@
     </w:p>
     <w:p>
       <w:pPr>
-        <w:pStyle w:val="ListParagraph"/>
+        <w:pStyle w:val="Prrafodelista"/>
         <w:rPr>
           <w:lang w:val="es-419"/>
         </w:rPr>
@@ -3571,7 +3217,7 @@
     </w:p>
     <w:p>
       <w:pPr>
-        <w:pStyle w:val="ListParagraph"/>
+        <w:pStyle w:val="Prrafodelista"/>
         <w:spacing w:after="0"/>
         <w:jc w:val="both"/>
         <w:rPr>
@@ -4995,11 +4641,11 @@
       <w:noProof/>
     </w:rPr>
   </w:style>
-  <w:style w:type="paragraph" w:styleId="Heading1">
+  <w:style w:type="paragraph" w:styleId="Ttulo1">
     <w:name w:val="heading 1"/>
     <w:basedOn w:val="Normal"/>
     <w:next w:val="Normal"/>
-    <w:link w:val="Heading1Char"/>
+    <w:link w:val="Ttulo1Car"/>
     <w:uiPriority w:val="9"/>
     <w:qFormat/>
     <w:rsid w:val="003C0715"/>
@@ -5016,11 +4662,11 @@
       <w:szCs w:val="32"/>
     </w:rPr>
   </w:style>
-  <w:style w:type="paragraph" w:styleId="Heading2">
+  <w:style w:type="paragraph" w:styleId="Ttulo2">
     <w:name w:val="heading 2"/>
     <w:basedOn w:val="Normal"/>
     <w:next w:val="Normal"/>
-    <w:link w:val="Heading2Char"/>
+    <w:link w:val="Ttulo2Car"/>
     <w:uiPriority w:val="9"/>
     <w:unhideWhenUsed/>
     <w:qFormat/>
@@ -5038,13 +4684,13 @@
       <w:szCs w:val="26"/>
     </w:rPr>
   </w:style>
-  <w:style w:type="character" w:default="1" w:styleId="DefaultParagraphFont">
+  <w:style w:type="character" w:default="1" w:styleId="Fuentedeprrafopredeter">
     <w:name w:val="Default Paragraph Font"/>
     <w:uiPriority w:val="1"/>
     <w:semiHidden/>
     <w:unhideWhenUsed/>
   </w:style>
-  <w:style w:type="table" w:default="1" w:styleId="TableNormal">
+  <w:style w:type="table" w:default="1" w:styleId="Tablanormal">
     <w:name w:val="Normal Table"/>
     <w:uiPriority w:val="99"/>
     <w:semiHidden/>
@@ -5059,17 +4705,17 @@
       </w:tblCellMar>
     </w:tblPr>
   </w:style>
-  <w:style w:type="numbering" w:default="1" w:styleId="NoList">
+  <w:style w:type="numbering" w:default="1" w:styleId="Sinlista">
     <w:name w:val="No List"/>
     <w:uiPriority w:val="99"/>
     <w:semiHidden/>
     <w:unhideWhenUsed/>
   </w:style>
-  <w:style w:type="paragraph" w:styleId="Title">
+  <w:style w:type="paragraph" w:styleId="Ttulo">
     <w:name w:val="Title"/>
     <w:basedOn w:val="Normal"/>
     <w:next w:val="Normal"/>
-    <w:link w:val="TitleChar"/>
+    <w:link w:val="TtuloCar"/>
     <w:uiPriority w:val="10"/>
     <w:qFormat/>
     <w:rsid w:val="00BA3B38"/>
@@ -5085,10 +4731,10 @@
       <w:szCs w:val="56"/>
     </w:rPr>
   </w:style>
-  <w:style w:type="character" w:customStyle="1" w:styleId="TitleChar">
-    <w:name w:val="Title Char"/>
-    <w:basedOn w:val="DefaultParagraphFont"/>
-    <w:link w:val="Title"/>
+  <w:style w:type="character" w:customStyle="1" w:styleId="TtuloCar">
+    <w:name w:val="Título Car"/>
+    <w:basedOn w:val="Fuentedeprrafopredeter"/>
+    <w:link w:val="Ttulo"/>
     <w:uiPriority w:val="10"/>
     <w:rsid w:val="00BA3B38"/>
     <w:rPr>
@@ -5100,7 +4746,7 @@
       <w:szCs w:val="56"/>
     </w:rPr>
   </w:style>
-  <w:style w:type="paragraph" w:styleId="ListParagraph">
+  <w:style w:type="paragraph" w:styleId="Prrafodelista">
     <w:name w:val="List Paragraph"/>
     <w:basedOn w:val="Normal"/>
     <w:uiPriority w:val="34"/>
@@ -5114,9 +4760,9 @@
       <w:noProof w:val="0"/>
     </w:rPr>
   </w:style>
-  <w:style w:type="character" w:styleId="CommentReference">
+  <w:style w:type="character" w:styleId="Refdecomentario">
     <w:name w:val="annotation reference"/>
-    <w:basedOn w:val="DefaultParagraphFont"/>
+    <w:basedOn w:val="Fuentedeprrafopredeter"/>
     <w:uiPriority w:val="99"/>
     <w:semiHidden/>
     <w:unhideWhenUsed/>
@@ -5126,10 +4772,10 @@
       <w:szCs w:val="16"/>
     </w:rPr>
   </w:style>
-  <w:style w:type="paragraph" w:styleId="CommentText">
+  <w:style w:type="paragraph" w:styleId="Textocomentario">
     <w:name w:val="annotation text"/>
     <w:basedOn w:val="Normal"/>
-    <w:link w:val="CommentTextChar"/>
+    <w:link w:val="TextocomentarioCar"/>
     <w:uiPriority w:val="99"/>
     <w:semiHidden/>
     <w:unhideWhenUsed/>
@@ -5143,10 +4789,10 @@
       <w:szCs w:val="20"/>
     </w:rPr>
   </w:style>
-  <w:style w:type="character" w:customStyle="1" w:styleId="CommentTextChar">
-    <w:name w:val="Comment Text Char"/>
-    <w:basedOn w:val="DefaultParagraphFont"/>
-    <w:link w:val="CommentText"/>
+  <w:style w:type="character" w:customStyle="1" w:styleId="TextocomentarioCar">
+    <w:name w:val="Texto comentario Car"/>
+    <w:basedOn w:val="Fuentedeprrafopredeter"/>
+    <w:link w:val="Textocomentario"/>
     <w:uiPriority w:val="99"/>
     <w:semiHidden/>
     <w:rsid w:val="00A442AC"/>
@@ -5155,7 +4801,7 @@
       <w:szCs w:val="20"/>
     </w:rPr>
   </w:style>
-  <w:style w:type="paragraph" w:styleId="Caption">
+  <w:style w:type="paragraph" w:styleId="Descripcin">
     <w:name w:val="caption"/>
     <w:basedOn w:val="Normal"/>
     <w:next w:val="Normal"/>
@@ -5175,9 +4821,9 @@
       <w:szCs w:val="18"/>
     </w:rPr>
   </w:style>
-  <w:style w:type="table" w:styleId="GridTable2">
+  <w:style w:type="table" w:styleId="Tabladecuadrcula2">
     <w:name w:val="Grid Table 2"/>
-    <w:basedOn w:val="TableNormal"/>
+    <w:basedOn w:val="Tablanormal"/>
     <w:uiPriority w:val="47"/>
     <w:rsid w:val="00076EA8"/>
     <w:pPr>
@@ -5250,10 +4896,10 @@
       </w:tcPr>
     </w:tblStylePr>
   </w:style>
-  <w:style w:type="character" w:customStyle="1" w:styleId="Heading1Char">
-    <w:name w:val="Heading 1 Char"/>
-    <w:basedOn w:val="DefaultParagraphFont"/>
-    <w:link w:val="Heading1"/>
+  <w:style w:type="character" w:customStyle="1" w:styleId="Ttulo1Car">
+    <w:name w:val="Título 1 Car"/>
+    <w:basedOn w:val="Fuentedeprrafopredeter"/>
+    <w:link w:val="Ttulo1"/>
     <w:uiPriority w:val="9"/>
     <w:rsid w:val="003C0715"/>
     <w:rPr>
@@ -5264,10 +4910,10 @@
       <w:szCs w:val="32"/>
     </w:rPr>
   </w:style>
-  <w:style w:type="character" w:customStyle="1" w:styleId="Heading2Char">
-    <w:name w:val="Heading 2 Char"/>
-    <w:basedOn w:val="DefaultParagraphFont"/>
-    <w:link w:val="Heading2"/>
+  <w:style w:type="character" w:customStyle="1" w:styleId="Ttulo2Car">
+    <w:name w:val="Título 2 Car"/>
+    <w:basedOn w:val="Fuentedeprrafopredeter"/>
+    <w:link w:val="Ttulo2"/>
     <w:uiPriority w:val="9"/>
     <w:rsid w:val="003C0715"/>
     <w:rPr>
@@ -5577,12 +5223,9 @@
 </file>
 
 <file path=customXml/item1.xml><?xml version="1.0" encoding="utf-8"?>
-<?mso-contentType ?>
-<FormTemplates xmlns="http://schemas.microsoft.com/sharepoint/v3/contenttype/forms">
-  <Display>DocumentLibraryForm</Display>
-  <Edit>DocumentLibraryForm</Edit>
-  <New>DocumentLibraryForm</New>
-</FormTemplates>
+<p:properties xmlns:p="http://schemas.microsoft.com/office/2006/metadata/properties" xmlns:xsi="http://www.w3.org/2001/XMLSchema-instance" xmlns:pc="http://schemas.microsoft.com/office/infopath/2007/PartnerControls">
+  <documentManagement/>
+</p:properties>
 </file>
 
 <file path=customXml/item2.xml><?xml version="1.0" encoding="utf-8"?>
@@ -5797,15 +5440,19 @@
 </file>
 
 <file path=customXml/item3.xml><?xml version="1.0" encoding="utf-8"?>
-<p:properties xmlns:p="http://schemas.microsoft.com/office/2006/metadata/properties" xmlns:xsi="http://www.w3.org/2001/XMLSchema-instance" xmlns:pc="http://schemas.microsoft.com/office/infopath/2007/PartnerControls">
-  <documentManagement/>
-</p:properties>
+<?mso-contentType ?>
+<FormTemplates xmlns="http://schemas.microsoft.com/sharepoint/v3/contenttype/forms">
+  <Display>DocumentLibraryForm</Display>
+  <Edit>DocumentLibraryForm</Edit>
+  <New>DocumentLibraryForm</New>
+</FormTemplates>
 </file>
 
 <file path=customXml/itemProps1.xml><?xml version="1.0" encoding="utf-8"?>
-<ds:datastoreItem xmlns:ds="http://schemas.openxmlformats.org/officeDocument/2006/customXml" ds:itemID="{1F59EA8B-1FA8-40D2-A8B0-61B9CE1E4579}">
+<ds:datastoreItem xmlns:ds="http://schemas.openxmlformats.org/officeDocument/2006/customXml" ds:itemID="{8542EACB-7939-45C8-99C3-B6897CA7A7EF}">
   <ds:schemaRefs>
-    <ds:schemaRef ds:uri="http://schemas.microsoft.com/sharepoint/v3/contenttype/forms"/>
+    <ds:schemaRef ds:uri="http://schemas.microsoft.com/office/2006/metadata/properties"/>
+    <ds:schemaRef ds:uri="http://schemas.microsoft.com/office/infopath/2007/PartnerControls"/>
   </ds:schemaRefs>
 </ds:datastoreItem>
 </file>
@@ -5830,10 +5477,9 @@
 </file>
 
 <file path=customXml/itemProps3.xml><?xml version="1.0" encoding="utf-8"?>
-<ds:datastoreItem xmlns:ds="http://schemas.openxmlformats.org/officeDocument/2006/customXml" ds:itemID="{8542EACB-7939-45C8-99C3-B6897CA7A7EF}">
+<ds:datastoreItem xmlns:ds="http://schemas.openxmlformats.org/officeDocument/2006/customXml" ds:itemID="{1F59EA8B-1FA8-40D2-A8B0-61B9CE1E4579}">
   <ds:schemaRefs>
-    <ds:schemaRef ds:uri="http://schemas.microsoft.com/office/2006/metadata/properties"/>
-    <ds:schemaRef ds:uri="http://schemas.microsoft.com/office/infopath/2007/PartnerControls"/>
+    <ds:schemaRef ds:uri="http://schemas.microsoft.com/sharepoint/v3/contenttype/forms"/>
   </ds:schemaRefs>
 </ds:datastoreItem>
 </file>
</xml_diff>

<commit_message>
Changes in the document
</commit_message>
<xml_diff>
--- a/Docs/Observaciones-Lab 7.docx
+++ b/Docs/Observaciones-Lab 7.docx
@@ -758,6 +758,14 @@
                 <w:color w:val="000000"/>
               </w:rPr>
             </w:pPr>
+            <w:r>
+              <w:rPr>
+                <w:rFonts w:ascii="Calibri" w:eastAsia="Times New Roman" w:hAnsi="Calibri" w:cs="Calibri"/>
+                <w:noProof w:val="0"/>
+                <w:color w:val="000000"/>
+              </w:rPr>
+              <w:t>314808.472</w:t>
+            </w:r>
           </w:p>
         </w:tc>
         <w:tc>
@@ -782,6 +790,14 @@
                 <w:color w:val="000000"/>
               </w:rPr>
             </w:pPr>
+            <w:r>
+              <w:rPr>
+                <w:rFonts w:ascii="Calibri" w:eastAsia="Times New Roman" w:hAnsi="Calibri" w:cs="Calibri"/>
+                <w:noProof w:val="0"/>
+                <w:color w:val="000000"/>
+              </w:rPr>
+              <w:t>41002.490</w:t>
+            </w:r>
           </w:p>
         </w:tc>
       </w:tr>
@@ -844,6 +860,14 @@
                 <w:color w:val="000000"/>
               </w:rPr>
             </w:pPr>
+            <w:r>
+              <w:rPr>
+                <w:rFonts w:ascii="Calibri" w:eastAsia="Times New Roman" w:hAnsi="Calibri" w:cs="Calibri"/>
+                <w:noProof w:val="0"/>
+                <w:color w:val="000000"/>
+              </w:rPr>
+              <w:t>312578.593</w:t>
+            </w:r>
           </w:p>
         </w:tc>
         <w:tc>
@@ -868,6 +892,14 @@
                 <w:color w:val="000000"/>
               </w:rPr>
             </w:pPr>
+            <w:r>
+              <w:rPr>
+                <w:rFonts w:ascii="Calibri" w:eastAsia="Times New Roman" w:hAnsi="Calibri" w:cs="Calibri"/>
+                <w:noProof w:val="0"/>
+                <w:color w:val="000000"/>
+              </w:rPr>
+              <w:t>45323.126</w:t>
+            </w:r>
           </w:p>
         </w:tc>
       </w:tr>
@@ -930,6 +962,14 @@
                 <w:color w:val="000000"/>
               </w:rPr>
             </w:pPr>
+            <w:r>
+              <w:rPr>
+                <w:rFonts w:ascii="Calibri" w:eastAsia="Times New Roman" w:hAnsi="Calibri" w:cs="Calibri"/>
+                <w:noProof w:val="0"/>
+                <w:color w:val="000000"/>
+              </w:rPr>
+              <w:t>311341.276</w:t>
+            </w:r>
           </w:p>
         </w:tc>
         <w:tc>
@@ -954,6 +994,14 @@
                 <w:color w:val="000000"/>
               </w:rPr>
             </w:pPr>
+            <w:r>
+              <w:rPr>
+                <w:rFonts w:ascii="Calibri" w:eastAsia="Times New Roman" w:hAnsi="Calibri" w:cs="Calibri"/>
+                <w:noProof w:val="0"/>
+                <w:color w:val="000000"/>
+              </w:rPr>
+              <w:t>52282.335</w:t>
+            </w:r>
           </w:p>
         </w:tc>
       </w:tr>
@@ -1271,6 +1319,14 @@
                 <w:color w:val="000000"/>
               </w:rPr>
             </w:pPr>
+            <w:r>
+              <w:rPr>
+                <w:rFonts w:ascii="Calibri" w:eastAsia="Times New Roman" w:hAnsi="Calibri" w:cs="Calibri"/>
+                <w:noProof w:val="0"/>
+                <w:color w:val="000000"/>
+              </w:rPr>
+              <w:t>350204.526</w:t>
+            </w:r>
           </w:p>
         </w:tc>
         <w:tc>
@@ -1295,6 +1351,14 @@
                 <w:color w:val="000000"/>
               </w:rPr>
             </w:pPr>
+            <w:r>
+              <w:rPr>
+                <w:rFonts w:ascii="Calibri" w:eastAsia="Times New Roman" w:hAnsi="Calibri" w:cs="Calibri"/>
+                <w:noProof w:val="0"/>
+                <w:color w:val="000000"/>
+              </w:rPr>
+              <w:t>47167.554</w:t>
+            </w:r>
           </w:p>
         </w:tc>
       </w:tr>
@@ -1357,6 +1421,14 @@
                 <w:color w:val="000000"/>
               </w:rPr>
             </w:pPr>
+            <w:r>
+              <w:rPr>
+                <w:rFonts w:ascii="Calibri" w:eastAsia="Times New Roman" w:hAnsi="Calibri" w:cs="Calibri"/>
+                <w:noProof w:val="0"/>
+                <w:color w:val="000000"/>
+              </w:rPr>
+              <w:t>349578.038</w:t>
+            </w:r>
           </w:p>
         </w:tc>
         <w:tc>
@@ -1381,6 +1453,14 @@
                 <w:color w:val="000000"/>
               </w:rPr>
             </w:pPr>
+            <w:r>
+              <w:rPr>
+                <w:rFonts w:ascii="Calibri" w:eastAsia="Times New Roman" w:hAnsi="Calibri" w:cs="Calibri"/>
+                <w:noProof w:val="0"/>
+                <w:color w:val="000000"/>
+              </w:rPr>
+              <w:t>53192.152</w:t>
+            </w:r>
           </w:p>
         </w:tc>
       </w:tr>
@@ -1443,6 +1523,14 @@
                 <w:color w:val="000000"/>
               </w:rPr>
             </w:pPr>
+            <w:r>
+              <w:rPr>
+                <w:rFonts w:ascii="Calibri" w:eastAsia="Times New Roman" w:hAnsi="Calibri" w:cs="Calibri"/>
+                <w:noProof w:val="0"/>
+                <w:color w:val="000000"/>
+              </w:rPr>
+              <w:t>349348.229</w:t>
+            </w:r>
           </w:p>
         </w:tc>
         <w:tc>
@@ -1467,6 +1555,14 @@
                 <w:color w:val="000000"/>
               </w:rPr>
             </w:pPr>
+            <w:r>
+              <w:rPr>
+                <w:rFonts w:ascii="Calibri" w:eastAsia="Times New Roman" w:hAnsi="Calibri" w:cs="Calibri"/>
+                <w:noProof w:val="0"/>
+                <w:color w:val="000000"/>
+              </w:rPr>
+              <w:t>59381.423</w:t>
+            </w:r>
           </w:p>
         </w:tc>
       </w:tr>

</xml_diff>